<commit_message>
Change Min Password Age
During demo, changed the min password age to 1min but forgot to change back to 5mins
</commit_message>
<xml_diff>
--- a/Assignment_Report.docx
+++ b/Assignment_Report.docx
@@ -327,7 +327,124 @@
         <w:spacing w:after="0"/>
       </w:pPr>
       <w:r>
-        <w:t xml:space="preserve">Avoid Session fixation attack </w:t>
+        <w:t>Avoid Session fixation attack</w:t>
+      </w:r>
+    </w:p>
+    <w:p>
+      <w:pPr>
+        <w:spacing w:after="0"/>
+      </w:pPr>
+      <w:r>
+        <w:rPr>
+          <w:noProof/>
+        </w:rPr>
+        <w:lastRenderedPageBreak/>
+        <w:drawing>
+          <wp:inline distT="0" distB="0" distL="0" distR="0" wp14:anchorId="26E8798A" wp14:editId="77188158">
+            <wp:extent cx="3749040" cy="2286000"/>
+            <wp:effectExtent l="0" t="0" r="3810" b="0"/>
+            <wp:docPr id="14" name="Picture 14"/>
+            <wp:cNvGraphicFramePr>
+              <a:graphicFrameLocks xmlns:a="http://schemas.openxmlformats.org/drawingml/2006/main" noChangeAspect="1"/>
+            </wp:cNvGraphicFramePr>
+            <a:graphic xmlns:a="http://schemas.openxmlformats.org/drawingml/2006/main">
+              <a:graphicData uri="http://schemas.openxmlformats.org/drawingml/2006/picture">
+                <pic:pic xmlns:pic="http://schemas.openxmlformats.org/drawingml/2006/picture">
+                  <pic:nvPicPr>
+                    <pic:cNvPr id="0" name="Picture 3"/>
+                    <pic:cNvPicPr>
+                      <a:picLocks noChangeAspect="1" noChangeArrowheads="1"/>
+                    </pic:cNvPicPr>
+                  </pic:nvPicPr>
+                  <pic:blipFill>
+                    <a:blip r:embed="rId9">
+                      <a:extLst>
+                        <a:ext uri="{28A0092B-C50C-407E-A947-70E740481C1C}">
+                          <a14:useLocalDpi xmlns:a14="http://schemas.microsoft.com/office/drawing/2010/main" val="0"/>
+                        </a:ext>
+                      </a:extLst>
+                    </a:blip>
+                    <a:srcRect/>
+                    <a:stretch>
+                      <a:fillRect/>
+                    </a:stretch>
+                  </pic:blipFill>
+                  <pic:spPr bwMode="auto">
+                    <a:xfrm>
+                      <a:off x="0" y="0"/>
+                      <a:ext cx="3749040" cy="2286000"/>
+                    </a:xfrm>
+                    <a:prstGeom prst="rect">
+                      <a:avLst/>
+                    </a:prstGeom>
+                    <a:noFill/>
+                    <a:ln>
+                      <a:noFill/>
+                    </a:ln>
+                  </pic:spPr>
+                </pic:pic>
+              </a:graphicData>
+            </a:graphic>
+          </wp:inline>
+        </w:drawing>
+      </w:r>
+    </w:p>
+    <w:p>
+      <w:pPr>
+        <w:spacing w:after="0"/>
+      </w:pPr>
+      <w:r>
+        <w:rPr>
+          <w:noProof/>
+        </w:rPr>
+        <w:drawing>
+          <wp:inline distT="0" distB="0" distL="0" distR="0" wp14:anchorId="3D1F70A2" wp14:editId="49CF0903">
+            <wp:extent cx="5105400" cy="1952625"/>
+            <wp:effectExtent l="0" t="0" r="0" b="9525"/>
+            <wp:docPr id="17" name="Picture 17"/>
+            <wp:cNvGraphicFramePr>
+              <a:graphicFrameLocks xmlns:a="http://schemas.openxmlformats.org/drawingml/2006/main" noChangeAspect="1"/>
+            </wp:cNvGraphicFramePr>
+            <a:graphic xmlns:a="http://schemas.openxmlformats.org/drawingml/2006/main">
+              <a:graphicData uri="http://schemas.openxmlformats.org/drawingml/2006/picture">
+                <pic:pic xmlns:pic="http://schemas.openxmlformats.org/drawingml/2006/picture">
+                  <pic:nvPicPr>
+                    <pic:cNvPr id="0" name="Picture 5"/>
+                    <pic:cNvPicPr>
+                      <a:picLocks noChangeAspect="1" noChangeArrowheads="1"/>
+                    </pic:cNvPicPr>
+                  </pic:nvPicPr>
+                  <pic:blipFill>
+                    <a:blip r:embed="rId10">
+                      <a:extLst>
+                        <a:ext uri="{28A0092B-C50C-407E-A947-70E740481C1C}">
+                          <a14:useLocalDpi xmlns:a14="http://schemas.microsoft.com/office/drawing/2010/main" val="0"/>
+                        </a:ext>
+                      </a:extLst>
+                    </a:blip>
+                    <a:srcRect/>
+                    <a:stretch>
+                      <a:fillRect/>
+                    </a:stretch>
+                  </pic:blipFill>
+                  <pic:spPr bwMode="auto">
+                    <a:xfrm>
+                      <a:off x="0" y="0"/>
+                      <a:ext cx="5105400" cy="1952625"/>
+                    </a:xfrm>
+                    <a:prstGeom prst="rect">
+                      <a:avLst/>
+                    </a:prstGeom>
+                    <a:noFill/>
+                    <a:ln>
+                      <a:noFill/>
+                    </a:ln>
+                  </pic:spPr>
+                </pic:pic>
+              </a:graphicData>
+            </a:graphic>
+          </wp:inline>
+        </w:drawing>
       </w:r>
     </w:p>
     <w:p>
@@ -345,6 +462,188 @@
     </w:p>
     <w:p>
       <w:pPr>
+        <w:spacing w:after="0"/>
+      </w:pPr>
+      <w:r>
+        <w:rPr>
+          <w:noProof/>
+        </w:rPr>
+        <w:lastRenderedPageBreak/>
+        <w:drawing>
+          <wp:inline distT="0" distB="0" distL="0" distR="0" wp14:anchorId="7250E660" wp14:editId="09C5049E">
+            <wp:extent cx="5731510" cy="5706110"/>
+            <wp:effectExtent l="0" t="0" r="2540" b="8890"/>
+            <wp:docPr id="5" name="Picture 5"/>
+            <wp:cNvGraphicFramePr>
+              <a:graphicFrameLocks xmlns:a="http://schemas.openxmlformats.org/drawingml/2006/main" noChangeAspect="1"/>
+            </wp:cNvGraphicFramePr>
+            <a:graphic xmlns:a="http://schemas.openxmlformats.org/drawingml/2006/main">
+              <a:graphicData uri="http://schemas.openxmlformats.org/drawingml/2006/picture">
+                <pic:pic xmlns:pic="http://schemas.openxmlformats.org/drawingml/2006/picture">
+                  <pic:nvPicPr>
+                    <pic:cNvPr id="1" name=""/>
+                    <pic:cNvPicPr/>
+                  </pic:nvPicPr>
+                  <pic:blipFill>
+                    <a:blip r:embed="rId11"/>
+                    <a:stretch>
+                      <a:fillRect/>
+                    </a:stretch>
+                  </pic:blipFill>
+                  <pic:spPr>
+                    <a:xfrm>
+                      <a:off x="0" y="0"/>
+                      <a:ext cx="5731510" cy="5706110"/>
+                    </a:xfrm>
+                    <a:prstGeom prst="rect">
+                      <a:avLst/>
+                    </a:prstGeom>
+                  </pic:spPr>
+                </pic:pic>
+              </a:graphicData>
+            </a:graphic>
+          </wp:inline>
+        </w:drawing>
+      </w:r>
+    </w:p>
+    <w:p>
+      <w:pPr>
+        <w:spacing w:after="0"/>
+      </w:pPr>
+      <w:r>
+        <w:rPr>
+          <w:noProof/>
+        </w:rPr>
+        <w:lastRenderedPageBreak/>
+        <w:drawing>
+          <wp:inline distT="0" distB="0" distL="0" distR="0" wp14:anchorId="5F98C1C0" wp14:editId="024DCC54">
+            <wp:extent cx="4181475" cy="3810000"/>
+            <wp:effectExtent l="0" t="0" r="9525" b="0"/>
+            <wp:docPr id="6" name="Picture 6"/>
+            <wp:cNvGraphicFramePr>
+              <a:graphicFrameLocks xmlns:a="http://schemas.openxmlformats.org/drawingml/2006/main" noChangeAspect="1"/>
+            </wp:cNvGraphicFramePr>
+            <a:graphic xmlns:a="http://schemas.openxmlformats.org/drawingml/2006/main">
+              <a:graphicData uri="http://schemas.openxmlformats.org/drawingml/2006/picture">
+                <pic:pic xmlns:pic="http://schemas.openxmlformats.org/drawingml/2006/picture">
+                  <pic:nvPicPr>
+                    <pic:cNvPr id="1" name=""/>
+                    <pic:cNvPicPr/>
+                  </pic:nvPicPr>
+                  <pic:blipFill>
+                    <a:blip r:embed="rId12"/>
+                    <a:stretch>
+                      <a:fillRect/>
+                    </a:stretch>
+                  </pic:blipFill>
+                  <pic:spPr>
+                    <a:xfrm>
+                      <a:off x="0" y="0"/>
+                      <a:ext cx="4181475" cy="3810000"/>
+                    </a:xfrm>
+                    <a:prstGeom prst="rect">
+                      <a:avLst/>
+                    </a:prstGeom>
+                  </pic:spPr>
+                </pic:pic>
+              </a:graphicData>
+            </a:graphic>
+          </wp:inline>
+        </w:drawing>
+      </w:r>
+    </w:p>
+    <w:p>
+      <w:pPr>
+        <w:spacing w:after="0"/>
+      </w:pPr>
+      <w:r>
+        <w:rPr>
+          <w:noProof/>
+        </w:rPr>
+        <w:drawing>
+          <wp:inline distT="0" distB="0" distL="0" distR="0" wp14:anchorId="28CEAD50" wp14:editId="1BDBA2CB">
+            <wp:extent cx="4219575" cy="2247900"/>
+            <wp:effectExtent l="0" t="0" r="9525" b="0"/>
+            <wp:docPr id="7" name="Picture 7"/>
+            <wp:cNvGraphicFramePr>
+              <a:graphicFrameLocks xmlns:a="http://schemas.openxmlformats.org/drawingml/2006/main" noChangeAspect="1"/>
+            </wp:cNvGraphicFramePr>
+            <a:graphic xmlns:a="http://schemas.openxmlformats.org/drawingml/2006/main">
+              <a:graphicData uri="http://schemas.openxmlformats.org/drawingml/2006/picture">
+                <pic:pic xmlns:pic="http://schemas.openxmlformats.org/drawingml/2006/picture">
+                  <pic:nvPicPr>
+                    <pic:cNvPr id="1" name=""/>
+                    <pic:cNvPicPr/>
+                  </pic:nvPicPr>
+                  <pic:blipFill>
+                    <a:blip r:embed="rId13"/>
+                    <a:stretch>
+                      <a:fillRect/>
+                    </a:stretch>
+                  </pic:blipFill>
+                  <pic:spPr>
+                    <a:xfrm>
+                      <a:off x="0" y="0"/>
+                      <a:ext cx="4219575" cy="2247900"/>
+                    </a:xfrm>
+                    <a:prstGeom prst="rect">
+                      <a:avLst/>
+                    </a:prstGeom>
+                  </pic:spPr>
+                </pic:pic>
+              </a:graphicData>
+            </a:graphic>
+          </wp:inline>
+        </w:drawing>
+      </w:r>
+    </w:p>
+    <w:p>
+      <w:pPr>
+        <w:spacing w:after="0"/>
+      </w:pPr>
+      <w:r>
+        <w:rPr>
+          <w:noProof/>
+        </w:rPr>
+        <w:drawing>
+          <wp:inline distT="0" distB="0" distL="0" distR="0" wp14:anchorId="4C833A56" wp14:editId="6161E050">
+            <wp:extent cx="3876675" cy="2266950"/>
+            <wp:effectExtent l="0" t="0" r="9525" b="0"/>
+            <wp:docPr id="8" name="Picture 8"/>
+            <wp:cNvGraphicFramePr>
+              <a:graphicFrameLocks xmlns:a="http://schemas.openxmlformats.org/drawingml/2006/main" noChangeAspect="1"/>
+            </wp:cNvGraphicFramePr>
+            <a:graphic xmlns:a="http://schemas.openxmlformats.org/drawingml/2006/main">
+              <a:graphicData uri="http://schemas.openxmlformats.org/drawingml/2006/picture">
+                <pic:pic xmlns:pic="http://schemas.openxmlformats.org/drawingml/2006/picture">
+                  <pic:nvPicPr>
+                    <pic:cNvPr id="1" name=""/>
+                    <pic:cNvPicPr/>
+                  </pic:nvPicPr>
+                  <pic:blipFill>
+                    <a:blip r:embed="rId14"/>
+                    <a:stretch>
+                      <a:fillRect/>
+                    </a:stretch>
+                  </pic:blipFill>
+                  <pic:spPr>
+                    <a:xfrm>
+                      <a:off x="0" y="0"/>
+                      <a:ext cx="3876675" cy="2266950"/>
+                    </a:xfrm>
+                    <a:prstGeom prst="rect">
+                      <a:avLst/>
+                    </a:prstGeom>
+                  </pic:spPr>
+                </pic:pic>
+              </a:graphicData>
+            </a:graphic>
+          </wp:inline>
+        </w:drawing>
+      </w:r>
+    </w:p>
+    <w:p>
+      <w:pPr>
         <w:pStyle w:val="ListParagraph"/>
         <w:numPr>
           <w:ilvl w:val="1"/>
@@ -353,7 +652,66 @@
         <w:spacing w:after="0"/>
       </w:pPr>
       <w:r>
-        <w:t xml:space="preserve">Proper and clean logout </w:t>
+        <w:t>Proper and clean logout</w:t>
+      </w:r>
+    </w:p>
+    <w:p>
+      <w:pPr>
+        <w:spacing w:after="0"/>
+      </w:pPr>
+      <w:r>
+        <w:rPr>
+          <w:noProof/>
+        </w:rPr>
+        <w:lastRenderedPageBreak/>
+        <w:drawing>
+          <wp:inline distT="0" distB="0" distL="0" distR="0" wp14:anchorId="0A710CBF" wp14:editId="2E22842B">
+            <wp:extent cx="4124325" cy="2438400"/>
+            <wp:effectExtent l="0" t="0" r="9525" b="0"/>
+            <wp:docPr id="18" name="Picture 18"/>
+            <wp:cNvGraphicFramePr>
+              <a:graphicFrameLocks xmlns:a="http://schemas.openxmlformats.org/drawingml/2006/main" noChangeAspect="1"/>
+            </wp:cNvGraphicFramePr>
+            <a:graphic xmlns:a="http://schemas.openxmlformats.org/drawingml/2006/main">
+              <a:graphicData uri="http://schemas.openxmlformats.org/drawingml/2006/picture">
+                <pic:pic xmlns:pic="http://schemas.openxmlformats.org/drawingml/2006/picture">
+                  <pic:nvPicPr>
+                    <pic:cNvPr id="0" name="Picture 6"/>
+                    <pic:cNvPicPr>
+                      <a:picLocks noChangeAspect="1" noChangeArrowheads="1"/>
+                    </pic:cNvPicPr>
+                  </pic:nvPicPr>
+                  <pic:blipFill>
+                    <a:blip r:embed="rId15">
+                      <a:extLst>
+                        <a:ext uri="{28A0092B-C50C-407E-A947-70E740481C1C}">
+                          <a14:useLocalDpi xmlns:a14="http://schemas.microsoft.com/office/drawing/2010/main" val="0"/>
+                        </a:ext>
+                      </a:extLst>
+                    </a:blip>
+                    <a:srcRect/>
+                    <a:stretch>
+                      <a:fillRect/>
+                    </a:stretch>
+                  </pic:blipFill>
+                  <pic:spPr bwMode="auto">
+                    <a:xfrm>
+                      <a:off x="0" y="0"/>
+                      <a:ext cx="4124325" cy="2438400"/>
+                    </a:xfrm>
+                    <a:prstGeom prst="rect">
+                      <a:avLst/>
+                    </a:prstGeom>
+                    <a:noFill/>
+                    <a:ln>
+                      <a:noFill/>
+                    </a:ln>
+                  </pic:spPr>
+                </pic:pic>
+              </a:graphicData>
+            </a:graphic>
+          </wp:inline>
+        </w:drawing>
       </w:r>
     </w:p>
     <w:p>
@@ -371,8 +729,419 @@
         <w:spacing w:after="0"/>
       </w:pPr>
       <w:r>
+        <w:t xml:space="preserve">Anti-bot </w:t>
+      </w:r>
+    </w:p>
+    <w:p>
+      <w:pPr>
+        <w:pStyle w:val="ListParagraph"/>
+        <w:numPr>
+          <w:ilvl w:val="1"/>
+          <w:numId w:val="2"/>
+        </w:numPr>
+        <w:spacing w:after="0"/>
+      </w:pPr>
+      <w:r>
+        <w:t xml:space="preserve">Implement Google </w:t>
+      </w:r>
+      <w:proofErr w:type="spellStart"/>
+      <w:r>
+        <w:t>reCaptcha</w:t>
+      </w:r>
+      <w:proofErr w:type="spellEnd"/>
+      <w:r>
+        <w:t xml:space="preserve"> v3 service</w:t>
+      </w:r>
+    </w:p>
+    <w:p>
+      <w:pPr>
+        <w:spacing w:after="0"/>
+      </w:pPr>
+      <w:r>
+        <w:rPr>
+          <w:noProof/>
+        </w:rPr>
+        <w:drawing>
+          <wp:inline distT="0" distB="0" distL="0" distR="0" wp14:anchorId="1E506E97" wp14:editId="10DA0A70">
+            <wp:extent cx="5731510" cy="593725"/>
+            <wp:effectExtent l="0" t="0" r="2540" b="0"/>
+            <wp:docPr id="10" name="Picture 10"/>
+            <wp:cNvGraphicFramePr>
+              <a:graphicFrameLocks xmlns:a="http://schemas.openxmlformats.org/drawingml/2006/main" noChangeAspect="1"/>
+            </wp:cNvGraphicFramePr>
+            <a:graphic xmlns:a="http://schemas.openxmlformats.org/drawingml/2006/main">
+              <a:graphicData uri="http://schemas.openxmlformats.org/drawingml/2006/picture">
+                <pic:pic xmlns:pic="http://schemas.openxmlformats.org/drawingml/2006/picture">
+                  <pic:nvPicPr>
+                    <pic:cNvPr id="1" name=""/>
+                    <pic:cNvPicPr/>
+                  </pic:nvPicPr>
+                  <pic:blipFill>
+                    <a:blip r:embed="rId16"/>
+                    <a:stretch>
+                      <a:fillRect/>
+                    </a:stretch>
+                  </pic:blipFill>
+                  <pic:spPr>
+                    <a:xfrm>
+                      <a:off x="0" y="0"/>
+                      <a:ext cx="5731510" cy="593725"/>
+                    </a:xfrm>
+                    <a:prstGeom prst="rect">
+                      <a:avLst/>
+                    </a:prstGeom>
+                  </pic:spPr>
+                </pic:pic>
+              </a:graphicData>
+            </a:graphic>
+          </wp:inline>
+        </w:drawing>
+      </w:r>
+    </w:p>
+    <w:p>
+      <w:pPr>
+        <w:spacing w:after="0"/>
+      </w:pPr>
+      <w:r>
+        <w:rPr>
+          <w:noProof/>
+        </w:rPr>
+        <w:drawing>
+          <wp:inline distT="0" distB="0" distL="0" distR="0" wp14:anchorId="4BA52C5E" wp14:editId="7E6C7F5B">
+            <wp:extent cx="5731510" cy="1942465"/>
+            <wp:effectExtent l="0" t="0" r="2540" b="635"/>
+            <wp:docPr id="12" name="Picture 12"/>
+            <wp:cNvGraphicFramePr>
+              <a:graphicFrameLocks xmlns:a="http://schemas.openxmlformats.org/drawingml/2006/main" noChangeAspect="1"/>
+            </wp:cNvGraphicFramePr>
+            <a:graphic xmlns:a="http://schemas.openxmlformats.org/drawingml/2006/main">
+              <a:graphicData uri="http://schemas.openxmlformats.org/drawingml/2006/picture">
+                <pic:pic xmlns:pic="http://schemas.openxmlformats.org/drawingml/2006/picture">
+                  <pic:nvPicPr>
+                    <pic:cNvPr id="0" name="Picture 1"/>
+                    <pic:cNvPicPr>
+                      <a:picLocks noChangeAspect="1" noChangeArrowheads="1"/>
+                    </pic:cNvPicPr>
+                  </pic:nvPicPr>
+                  <pic:blipFill>
+                    <a:blip r:embed="rId17">
+                      <a:extLst>
+                        <a:ext uri="{28A0092B-C50C-407E-A947-70E740481C1C}">
+                          <a14:useLocalDpi xmlns:a14="http://schemas.microsoft.com/office/drawing/2010/main" val="0"/>
+                        </a:ext>
+                      </a:extLst>
+                    </a:blip>
+                    <a:srcRect/>
+                    <a:stretch>
+                      <a:fillRect/>
+                    </a:stretch>
+                  </pic:blipFill>
+                  <pic:spPr bwMode="auto">
+                    <a:xfrm>
+                      <a:off x="0" y="0"/>
+                      <a:ext cx="5731510" cy="1942465"/>
+                    </a:xfrm>
+                    <a:prstGeom prst="rect">
+                      <a:avLst/>
+                    </a:prstGeom>
+                    <a:noFill/>
+                    <a:ln>
+                      <a:noFill/>
+                    </a:ln>
+                  </pic:spPr>
+                </pic:pic>
+              </a:graphicData>
+            </a:graphic>
+          </wp:inline>
+        </w:drawing>
+      </w:r>
+    </w:p>
+    <w:p>
+      <w:pPr>
+        <w:pStyle w:val="ListParagraph"/>
+        <w:numPr>
+          <w:ilvl w:val="0"/>
+          <w:numId w:val="2"/>
+        </w:numPr>
+        <w:spacing w:after="0"/>
+      </w:pPr>
+      <w:r>
+        <w:t xml:space="preserve">Proper Input Validation </w:t>
+      </w:r>
+    </w:p>
+    <w:p>
+      <w:pPr>
+        <w:pStyle w:val="ListParagraph"/>
+        <w:numPr>
+          <w:ilvl w:val="1"/>
+          <w:numId w:val="2"/>
+        </w:numPr>
+        <w:spacing w:after="0"/>
+      </w:pPr>
+      <w:r>
+        <w:t xml:space="preserve">Prevent </w:t>
+      </w:r>
+      <w:proofErr w:type="spellStart"/>
+      <w:r>
+        <w:t>SQLi</w:t>
+      </w:r>
+      <w:proofErr w:type="spellEnd"/>
+      <w:r>
+        <w:t xml:space="preserve"> and XSS and perform proper input filtering, </w:t>
+      </w:r>
+      <w:proofErr w:type="gramStart"/>
+      <w:r>
+        <w:t>validation</w:t>
+      </w:r>
+      <w:proofErr w:type="gramEnd"/>
+      <w:r>
+        <w:t xml:space="preserve"> and verification (</w:t>
+      </w:r>
+      <w:proofErr w:type="spellStart"/>
+      <w:r>
+        <w:t>e.g</w:t>
+      </w:r>
+      <w:proofErr w:type="spellEnd"/>
+      <w:r>
+        <w:t xml:space="preserve"> email)</w:t>
+      </w:r>
+    </w:p>
+    <w:p>
+      <w:pPr>
+        <w:spacing w:after="0"/>
+      </w:pPr>
+    </w:p>
+    <w:p>
+      <w:pPr>
+        <w:spacing w:after="0"/>
+      </w:pPr>
+    </w:p>
+    <w:p>
+      <w:pPr>
+        <w:pStyle w:val="ListParagraph"/>
+        <w:numPr>
+          <w:ilvl w:val="0"/>
+          <w:numId w:val="2"/>
+        </w:numPr>
+        <w:spacing w:after="0"/>
+      </w:pPr>
+      <w:r>
+        <w:t>Proper Error handling</w:t>
+      </w:r>
+    </w:p>
+    <w:p>
+      <w:pPr>
+        <w:pStyle w:val="ListParagraph"/>
+        <w:numPr>
+          <w:ilvl w:val="1"/>
+          <w:numId w:val="2"/>
+        </w:numPr>
+        <w:spacing w:after="0"/>
+      </w:pPr>
+      <w:r>
+        <w:t>Graceful error handling on all pages (including 404, 403 error pages etc)</w:t>
+      </w:r>
+    </w:p>
+    <w:p>
+      <w:pPr>
+        <w:spacing w:after="0"/>
+      </w:pPr>
+      <w:r>
+        <w:rPr>
+          <w:noProof/>
+        </w:rPr>
+        <w:drawing>
+          <wp:inline distT="0" distB="0" distL="0" distR="0" wp14:anchorId="577D0C76" wp14:editId="14CB0A7A">
+            <wp:extent cx="4095750" cy="1066800"/>
+            <wp:effectExtent l="0" t="0" r="0" b="0"/>
+            <wp:docPr id="19" name="Picture 19"/>
+            <wp:cNvGraphicFramePr>
+              <a:graphicFrameLocks xmlns:a="http://schemas.openxmlformats.org/drawingml/2006/main" noChangeAspect="1"/>
+            </wp:cNvGraphicFramePr>
+            <a:graphic xmlns:a="http://schemas.openxmlformats.org/drawingml/2006/main">
+              <a:graphicData uri="http://schemas.openxmlformats.org/drawingml/2006/picture">
+                <pic:pic xmlns:pic="http://schemas.openxmlformats.org/drawingml/2006/picture">
+                  <pic:nvPicPr>
+                    <pic:cNvPr id="0" name="Picture 7"/>
+                    <pic:cNvPicPr>
+                      <a:picLocks noChangeAspect="1" noChangeArrowheads="1"/>
+                    </pic:cNvPicPr>
+                  </pic:nvPicPr>
+                  <pic:blipFill>
+                    <a:blip r:embed="rId18">
+                      <a:extLst>
+                        <a:ext uri="{28A0092B-C50C-407E-A947-70E740481C1C}">
+                          <a14:useLocalDpi xmlns:a14="http://schemas.microsoft.com/office/drawing/2010/main" val="0"/>
+                        </a:ext>
+                      </a:extLst>
+                    </a:blip>
+                    <a:srcRect/>
+                    <a:stretch>
+                      <a:fillRect/>
+                    </a:stretch>
+                  </pic:blipFill>
+                  <pic:spPr bwMode="auto">
+                    <a:xfrm>
+                      <a:off x="0" y="0"/>
+                      <a:ext cx="4095750" cy="1066800"/>
+                    </a:xfrm>
+                    <a:prstGeom prst="rect">
+                      <a:avLst/>
+                    </a:prstGeom>
+                    <a:noFill/>
+                    <a:ln>
+                      <a:noFill/>
+                    </a:ln>
+                  </pic:spPr>
+                </pic:pic>
+              </a:graphicData>
+            </a:graphic>
+          </wp:inline>
+        </w:drawing>
+      </w:r>
+    </w:p>
+    <w:p>
+      <w:pPr>
+        <w:pStyle w:val="ListParagraph"/>
+        <w:numPr>
+          <w:ilvl w:val="1"/>
+          <w:numId w:val="2"/>
+        </w:numPr>
+        <w:spacing w:after="0"/>
+      </w:pPr>
+      <w:r>
+        <w:t>Provide test cases in our report</w:t>
+      </w:r>
+    </w:p>
+    <w:p>
+      <w:pPr>
+        <w:spacing w:after="0"/>
+      </w:pPr>
+    </w:p>
+    <w:p>
+      <w:pPr>
+        <w:pStyle w:val="ListParagraph"/>
+        <w:numPr>
+          <w:ilvl w:val="0"/>
+          <w:numId w:val="2"/>
+        </w:numPr>
+        <w:spacing w:after="0"/>
+      </w:pPr>
+      <w:r>
+        <w:t xml:space="preserve">Software Testing </w:t>
+      </w:r>
+    </w:p>
+    <w:p>
+      <w:pPr>
+        <w:pStyle w:val="ListParagraph"/>
+        <w:numPr>
+          <w:ilvl w:val="1"/>
+          <w:numId w:val="2"/>
+        </w:numPr>
+        <w:spacing w:after="0"/>
+      </w:pPr>
+      <w:r>
+        <w:t>Use external tools to perform software testing:</w:t>
+      </w:r>
+    </w:p>
+    <w:p>
+      <w:pPr>
+        <w:pStyle w:val="ListParagraph"/>
+        <w:numPr>
+          <w:ilvl w:val="2"/>
+          <w:numId w:val="2"/>
+        </w:numPr>
+        <w:spacing w:after="0"/>
+      </w:pPr>
+      <w:r>
         <w:lastRenderedPageBreak/>
-        <w:t xml:space="preserve">Anti-bot </w:t>
+        <w:t xml:space="preserve">snyk.io </w:t>
+      </w:r>
+      <w:proofErr w:type="spellStart"/>
+      <w:r>
+        <w:t>souce</w:t>
+      </w:r>
+      <w:proofErr w:type="spellEnd"/>
+      <w:r>
+        <w:t xml:space="preserve"> code scanner in </w:t>
+      </w:r>
+      <w:proofErr w:type="spellStart"/>
+      <w:r>
+        <w:t>Github</w:t>
+      </w:r>
+      <w:proofErr w:type="spellEnd"/>
+    </w:p>
+    <w:p>
+      <w:pPr>
+        <w:pStyle w:val="ListParagraph"/>
+        <w:numPr>
+          <w:ilvl w:val="2"/>
+          <w:numId w:val="2"/>
+        </w:numPr>
+        <w:spacing w:after="0"/>
+      </w:pPr>
+      <w:proofErr w:type="spellStart"/>
+      <w:r>
+        <w:t>Arachni</w:t>
+      </w:r>
+      <w:proofErr w:type="spellEnd"/>
+    </w:p>
+    <w:p>
+      <w:pPr>
+        <w:pStyle w:val="ListParagraph"/>
+        <w:numPr>
+          <w:ilvl w:val="2"/>
+          <w:numId w:val="2"/>
+        </w:numPr>
+        <w:spacing w:after="0"/>
+      </w:pPr>
+      <w:r>
+        <w:t>Zap</w:t>
+      </w:r>
+    </w:p>
+    <w:p>
+      <w:pPr>
+        <w:spacing w:after="0"/>
+      </w:pPr>
+      <w:r>
+        <w:rPr>
+          <w:noProof/>
+        </w:rPr>
+        <w:drawing>
+          <wp:inline distT="0" distB="0" distL="0" distR="0" wp14:anchorId="1B89681F" wp14:editId="0EBEA7EC">
+            <wp:extent cx="5731510" cy="2839085"/>
+            <wp:effectExtent l="0" t="0" r="2540" b="0"/>
+            <wp:docPr id="20" name="Picture 20"/>
+            <wp:cNvGraphicFramePr>
+              <a:graphicFrameLocks xmlns:a="http://schemas.openxmlformats.org/drawingml/2006/main" noChangeAspect="1"/>
+            </wp:cNvGraphicFramePr>
+            <a:graphic xmlns:a="http://schemas.openxmlformats.org/drawingml/2006/main">
+              <a:graphicData uri="http://schemas.openxmlformats.org/drawingml/2006/picture">
+                <pic:pic xmlns:pic="http://schemas.openxmlformats.org/drawingml/2006/picture">
+                  <pic:nvPicPr>
+                    <pic:cNvPr id="1" name=""/>
+                    <pic:cNvPicPr/>
+                  </pic:nvPicPr>
+                  <pic:blipFill>
+                    <a:blip r:embed="rId19"/>
+                    <a:stretch>
+                      <a:fillRect/>
+                    </a:stretch>
+                  </pic:blipFill>
+                  <pic:spPr>
+                    <a:xfrm>
+                      <a:off x="0" y="0"/>
+                      <a:ext cx="5731510" cy="2839085"/>
+                    </a:xfrm>
+                    <a:prstGeom prst="rect">
+                      <a:avLst/>
+                    </a:prstGeom>
+                  </pic:spPr>
+                </pic:pic>
+              </a:graphicData>
+            </a:graphic>
+          </wp:inline>
+        </w:drawing>
       </w:r>
     </w:p>
     <w:p>
@@ -385,7 +1154,7 @@
         <w:spacing w:after="0"/>
       </w:pPr>
       <w:r>
-        <w:t xml:space="preserve">Implement Google reCaptcha v3 service  </w:t>
+        <w:t>Explain remediation effort based on pen-test report.</w:t>
       </w:r>
     </w:p>
     <w:p>
@@ -393,152 +1162,87 @@
         <w:pStyle w:val="ListParagraph"/>
         <w:numPr>
           <w:ilvl w:val="0"/>
-          <w:numId w:val="2"/>
-        </w:numPr>
-        <w:spacing w:after="0"/>
-      </w:pPr>
-      <w:r>
-        <w:t xml:space="preserve">Proper Input Validation </w:t>
-      </w:r>
-    </w:p>
-    <w:p>
-      <w:pPr>
-        <w:pStyle w:val="ListParagraph"/>
-        <w:numPr>
-          <w:ilvl w:val="1"/>
-          <w:numId w:val="2"/>
-        </w:numPr>
-        <w:spacing w:after="0"/>
-      </w:pPr>
-      <w:r>
-        <w:t>Prevent SQLi and XSS and perform proper input filtering, validation and verification (e.g email)</w:t>
-      </w:r>
-    </w:p>
-    <w:p>
-      <w:pPr>
-        <w:spacing w:after="0"/>
-      </w:pPr>
+          <w:numId w:val="3"/>
+        </w:numPr>
+        <w:spacing w:after="0"/>
+      </w:pPr>
+      <w:r>
+        <w:rPr>
+          <w:rFonts w:ascii="Segoe UI" w:hAnsi="Segoe UI" w:cs="Segoe UI"/>
+          <w:color w:val="24292E"/>
+          <w:sz w:val="21"/>
+          <w:szCs w:val="21"/>
+          <w:shd w:val="clear" w:color="auto" w:fill="FFFFFF"/>
+        </w:rPr>
+        <w:t>Set the </w:t>
+      </w:r>
+      <w:r>
+        <w:rPr>
+          <w:rStyle w:val="HTMLCode"/>
+          <w:rFonts w:ascii="Consolas" w:eastAsiaTheme="minorEastAsia" w:hAnsi="Consolas"/>
+          <w:color w:val="24292E"/>
+          <w:sz w:val="18"/>
+          <w:szCs w:val="18"/>
+        </w:rPr>
+        <w:t>X-Frame-Options</w:t>
+      </w:r>
+      <w:r>
+        <w:rPr>
+          <w:rFonts w:ascii="Segoe UI" w:hAnsi="Segoe UI" w:cs="Segoe UI"/>
+          <w:color w:val="24292E"/>
+          <w:sz w:val="21"/>
+          <w:szCs w:val="21"/>
+          <w:shd w:val="clear" w:color="auto" w:fill="FFFFFF"/>
+        </w:rPr>
+        <w:t> HTTP header to </w:t>
+      </w:r>
+      <w:r>
+        <w:rPr>
+          <w:rStyle w:val="HTMLCode"/>
+          <w:rFonts w:ascii="Consolas" w:eastAsiaTheme="minorEastAsia" w:hAnsi="Consolas"/>
+          <w:color w:val="24292E"/>
+          <w:sz w:val="18"/>
+          <w:szCs w:val="18"/>
+        </w:rPr>
+        <w:t>DENY</w:t>
+      </w:r>
+      <w:r>
+        <w:rPr>
+          <w:rFonts w:ascii="Segoe UI" w:hAnsi="Segoe UI" w:cs="Segoe UI"/>
+          <w:color w:val="24292E"/>
+          <w:sz w:val="21"/>
+          <w:szCs w:val="21"/>
+          <w:shd w:val="clear" w:color="auto" w:fill="FFFFFF"/>
+        </w:rPr>
+        <w:t>, to instruct web browsers to block attempts to load the site in a frame.</w:t>
+      </w:r>
+      <w:r>
+        <w:t xml:space="preserve"> </w:t>
+      </w:r>
     </w:p>
     <w:p>
       <w:pPr>
         <w:pStyle w:val="ListParagraph"/>
         <w:numPr>
           <w:ilvl w:val="0"/>
-          <w:numId w:val="2"/>
-        </w:numPr>
-        <w:spacing w:after="0"/>
-      </w:pPr>
-      <w:r>
-        <w:t>Proper Error handling</w:t>
-      </w:r>
-    </w:p>
-    <w:p>
-      <w:pPr>
-        <w:pStyle w:val="ListParagraph"/>
-        <w:numPr>
-          <w:ilvl w:val="1"/>
-          <w:numId w:val="2"/>
-        </w:numPr>
-        <w:spacing w:after="0"/>
-      </w:pPr>
-      <w:r>
-        <w:t>Graceful error handling on all pages (including 404, 403 error pages etc)</w:t>
-      </w:r>
-    </w:p>
-    <w:p>
-      <w:pPr>
-        <w:pStyle w:val="ListParagraph"/>
-        <w:numPr>
-          <w:ilvl w:val="1"/>
-          <w:numId w:val="2"/>
-        </w:numPr>
-        <w:spacing w:after="0"/>
-      </w:pPr>
-      <w:r>
-        <w:t xml:space="preserve">Provide test cases in our report </w:t>
-      </w:r>
-    </w:p>
-    <w:p>
-      <w:pPr>
-        <w:spacing w:after="0"/>
-      </w:pPr>
-    </w:p>
-    <w:p>
-      <w:pPr>
-        <w:pStyle w:val="ListParagraph"/>
-        <w:numPr>
-          <w:ilvl w:val="0"/>
-          <w:numId w:val="2"/>
-        </w:numPr>
-        <w:spacing w:after="0"/>
-      </w:pPr>
-      <w:r>
-        <w:t xml:space="preserve">Software Testing </w:t>
-      </w:r>
-    </w:p>
-    <w:p>
-      <w:pPr>
-        <w:pStyle w:val="ListParagraph"/>
-        <w:numPr>
-          <w:ilvl w:val="1"/>
-          <w:numId w:val="2"/>
-        </w:numPr>
-        <w:spacing w:after="0"/>
-      </w:pPr>
-      <w:r>
-        <w:t>Use external tools to perform software testing:</w:t>
-      </w:r>
-    </w:p>
-    <w:p>
-      <w:pPr>
-        <w:pStyle w:val="ListParagraph"/>
-        <w:numPr>
-          <w:ilvl w:val="2"/>
-          <w:numId w:val="2"/>
-        </w:numPr>
-        <w:spacing w:after="0"/>
-      </w:pPr>
-      <w:r>
-        <w:t>snyk.io souce code scanner in Github</w:t>
-      </w:r>
-    </w:p>
-    <w:p>
-      <w:pPr>
-        <w:pStyle w:val="ListParagraph"/>
-        <w:numPr>
-          <w:ilvl w:val="2"/>
-          <w:numId w:val="2"/>
-        </w:numPr>
-        <w:spacing w:after="0"/>
-      </w:pPr>
-      <w:r>
-        <w:t>Arachni</w:t>
-      </w:r>
-    </w:p>
-    <w:p>
-      <w:pPr>
-        <w:pStyle w:val="ListParagraph"/>
-        <w:numPr>
-          <w:ilvl w:val="2"/>
-          <w:numId w:val="2"/>
-        </w:numPr>
-        <w:spacing w:after="0"/>
-      </w:pPr>
-      <w:r>
-        <w:t>Zap</w:t>
-      </w:r>
-    </w:p>
-    <w:p>
-      <w:pPr>
-        <w:pStyle w:val="ListParagraph"/>
-        <w:numPr>
-          <w:ilvl w:val="1"/>
-          <w:numId w:val="2"/>
-        </w:numPr>
-        <w:spacing w:after="0"/>
-      </w:pPr>
-      <w:r>
-        <w:t>Explain remediation effort based on pen-test report.</w:t>
+          <w:numId w:val="3"/>
+        </w:numPr>
+        <w:spacing w:after="0"/>
+      </w:pPr>
+      <w:r>
+        <w:t xml:space="preserve">“Debug” flag should be set to </w:t>
+      </w:r>
+      <w:r>
+        <w:rPr>
+          <w:rFonts w:ascii="Consolas" w:hAnsi="Consolas"/>
+          <w:color w:val="24292E"/>
+          <w:sz w:val="18"/>
+          <w:szCs w:val="18"/>
+        </w:rPr>
+        <w:t>false</w:t>
+      </w:r>
+      <w:r>
+        <w:t>, or removed completely</w:t>
       </w:r>
     </w:p>
     <w:p>
@@ -975,11 +1679,103 @@
       </w:rPr>
     </w:lvl>
   </w:abstractNum>
+  <w:abstractNum w:abstractNumId="2" w15:restartNumberingAfterBreak="0">
+    <w:nsid w:val="525E28E3"/>
+    <w:multiLevelType w:val="hybridMultilevel"/>
+    <w:tmpl w:val="B45EF5AE"/>
+    <w:lvl w:ilvl="0" w:tplc="0409000F">
+      <w:start w:val="1"/>
+      <w:numFmt w:val="decimal"/>
+      <w:lvlText w:val="%1."/>
+      <w:lvlJc w:val="left"/>
+      <w:pPr>
+        <w:ind w:left="720" w:hanging="360"/>
+      </w:pPr>
+      <w:rPr>
+        <w:rFonts w:hint="default"/>
+      </w:rPr>
+    </w:lvl>
+    <w:lvl w:ilvl="1" w:tplc="04090019" w:tentative="1">
+      <w:start w:val="1"/>
+      <w:numFmt w:val="lowerLetter"/>
+      <w:lvlText w:val="%2."/>
+      <w:lvlJc w:val="left"/>
+      <w:pPr>
+        <w:ind w:left="1440" w:hanging="360"/>
+      </w:pPr>
+    </w:lvl>
+    <w:lvl w:ilvl="2" w:tplc="0409001B" w:tentative="1">
+      <w:start w:val="1"/>
+      <w:numFmt w:val="lowerRoman"/>
+      <w:lvlText w:val="%3."/>
+      <w:lvlJc w:val="right"/>
+      <w:pPr>
+        <w:ind w:left="2160" w:hanging="180"/>
+      </w:pPr>
+    </w:lvl>
+    <w:lvl w:ilvl="3" w:tplc="0409000F" w:tentative="1">
+      <w:start w:val="1"/>
+      <w:numFmt w:val="decimal"/>
+      <w:lvlText w:val="%4."/>
+      <w:lvlJc w:val="left"/>
+      <w:pPr>
+        <w:ind w:left="2880" w:hanging="360"/>
+      </w:pPr>
+    </w:lvl>
+    <w:lvl w:ilvl="4" w:tplc="04090019" w:tentative="1">
+      <w:start w:val="1"/>
+      <w:numFmt w:val="lowerLetter"/>
+      <w:lvlText w:val="%5."/>
+      <w:lvlJc w:val="left"/>
+      <w:pPr>
+        <w:ind w:left="3600" w:hanging="360"/>
+      </w:pPr>
+    </w:lvl>
+    <w:lvl w:ilvl="5" w:tplc="0409001B" w:tentative="1">
+      <w:start w:val="1"/>
+      <w:numFmt w:val="lowerRoman"/>
+      <w:lvlText w:val="%6."/>
+      <w:lvlJc w:val="right"/>
+      <w:pPr>
+        <w:ind w:left="4320" w:hanging="180"/>
+      </w:pPr>
+    </w:lvl>
+    <w:lvl w:ilvl="6" w:tplc="0409000F" w:tentative="1">
+      <w:start w:val="1"/>
+      <w:numFmt w:val="decimal"/>
+      <w:lvlText w:val="%7."/>
+      <w:lvlJc w:val="left"/>
+      <w:pPr>
+        <w:ind w:left="5040" w:hanging="360"/>
+      </w:pPr>
+    </w:lvl>
+    <w:lvl w:ilvl="7" w:tplc="04090019" w:tentative="1">
+      <w:start w:val="1"/>
+      <w:numFmt w:val="lowerLetter"/>
+      <w:lvlText w:val="%8."/>
+      <w:lvlJc w:val="left"/>
+      <w:pPr>
+        <w:ind w:left="5760" w:hanging="360"/>
+      </w:pPr>
+    </w:lvl>
+    <w:lvl w:ilvl="8" w:tplc="0409001B" w:tentative="1">
+      <w:start w:val="1"/>
+      <w:numFmt w:val="lowerRoman"/>
+      <w:lvlText w:val="%9."/>
+      <w:lvlJc w:val="right"/>
+      <w:pPr>
+        <w:ind w:left="6480" w:hanging="180"/>
+      </w:pPr>
+    </w:lvl>
+  </w:abstractNum>
   <w:num w:numId="1">
     <w:abstractNumId w:val="0"/>
   </w:num>
   <w:num w:numId="2">
     <w:abstractNumId w:val="1"/>
+  </w:num>
+  <w:num w:numId="3">
+    <w:abstractNumId w:val="2"/>
   </w:num>
 </w:numbering>
 </file>
@@ -1386,7 +2182,6 @@
   <w:style w:type="character" w:default="1" w:styleId="DefaultParagraphFont">
     <w:name w:val="Default Paragraph Font"/>
     <w:uiPriority w:val="1"/>
-    <w:semiHidden/>
     <w:unhideWhenUsed/>
   </w:style>
   <w:style w:type="table" w:default="1" w:styleId="TableNormal">
@@ -1420,6 +2215,19 @@
       <w:ind w:left="720"/>
       <w:contextualSpacing/>
     </w:pPr>
+  </w:style>
+  <w:style w:type="character" w:styleId="HTMLCode">
+    <w:name w:val="HTML Code"/>
+    <w:basedOn w:val="DefaultParagraphFont"/>
+    <w:uiPriority w:val="99"/>
+    <w:semiHidden/>
+    <w:unhideWhenUsed/>
+    <w:rsid w:val="003C2B0B"/>
+    <w:rPr>
+      <w:rFonts w:ascii="Courier New" w:eastAsia="Times New Roman" w:hAnsi="Courier New" w:cs="Courier New"/>
+      <w:sz w:val="20"/>
+      <w:szCs w:val="20"/>
+    </w:rPr>
   </w:style>
 </w:styles>
 </file>

</xml_diff>